<commit_message>
Added new group contract
</commit_message>
<xml_diff>
--- a/Group contract.docx
+++ b/Group contract.docx
@@ -39,8 +39,21 @@
         </w:numPr>
       </w:pPr>
       <w:r>
-        <w:t>Tor Oveland Gikling</w:t>
-      </w:r>
+        <w:t xml:space="preserve">Tor </w:t>
+      </w:r>
+      <w:proofErr w:type="spellStart"/>
+      <w:r>
+        <w:t>Oveland</w:t>
+      </w:r>
+      <w:proofErr w:type="spellEnd"/>
+      <w:r>
+        <w:t xml:space="preserve"> </w:t>
+      </w:r>
+      <w:proofErr w:type="spellStart"/>
+      <w:r>
+        <w:t>Gikling</w:t>
+      </w:r>
+      <w:proofErr w:type="spellEnd"/>
     </w:p>
     <w:p>
       <w:pPr>
@@ -51,8 +64,13 @@
         </w:numPr>
       </w:pPr>
       <w:r>
-        <w:t>Anders M. H. Frostrud</w:t>
-      </w:r>
+        <w:t xml:space="preserve">Anders M. H. </w:t>
+      </w:r>
+      <w:proofErr w:type="spellStart"/>
+      <w:r>
+        <w:t>Frostrud</w:t>
+      </w:r>
+      <w:proofErr w:type="spellEnd"/>
     </w:p>
     <w:p>
       <w:pPr>
@@ -63,8 +81,13 @@
         </w:numPr>
       </w:pPr>
       <w:r>
-        <w:t>Thomas Ystenes</w:t>
-      </w:r>
+        <w:t xml:space="preserve">Thomas </w:t>
+      </w:r>
+      <w:proofErr w:type="spellStart"/>
+      <w:r>
+        <w:t>Ystenes</w:t>
+      </w:r>
+      <w:proofErr w:type="spellEnd"/>
     </w:p>
     <w:p>
       <w:pPr>
@@ -130,7 +153,26 @@
         <w:t xml:space="preserve">, brings the team together, </w:t>
       </w:r>
       <w:r>
-        <w:t xml:space="preserve">represents the group </w:t>
+        <w:t>represents the group</w:t>
+      </w:r>
+      <w:r>
+        <w:t xml:space="preserve">. (Tor </w:t>
+      </w:r>
+      <w:proofErr w:type="spellStart"/>
+      <w:r>
+        <w:t>Oveland</w:t>
+      </w:r>
+      <w:proofErr w:type="spellEnd"/>
+      <w:r>
+        <w:t xml:space="preserve"> </w:t>
+      </w:r>
+      <w:proofErr w:type="spellStart"/>
+      <w:r>
+        <w:t>Gikling</w:t>
+      </w:r>
+      <w:proofErr w:type="spellEnd"/>
+      <w:r>
+        <w:t>).</w:t>
       </w:r>
     </w:p>
     <w:p>
@@ -159,6 +201,17 @@
       <w:r>
         <w:t>makes sure all the documents are in place, does not write all him/her-self, but coordinates and makes sure that the work is done in a team)</w:t>
       </w:r>
+      <w:r>
+        <w:t xml:space="preserve"> (Thomas </w:t>
+      </w:r>
+      <w:proofErr w:type="spellStart"/>
+      <w:r>
+        <w:t>Ystenes</w:t>
+      </w:r>
+      <w:proofErr w:type="spellEnd"/>
+      <w:r>
+        <w:t>).</w:t>
+      </w:r>
     </w:p>
     <w:p>
       <w:pPr>
@@ -177,6 +230,9 @@
       <w:r>
         <w:t>reads through documents, checks for errors</w:t>
       </w:r>
+      <w:r>
+        <w:t>.</w:t>
+      </w:r>
     </w:p>
     <w:p>
       <w:pPr>
@@ -189,6 +245,9 @@
       <w:r>
         <w:t>Architect – makes sure that code architecture is clean</w:t>
       </w:r>
+      <w:r>
+        <w:t>.</w:t>
+      </w:r>
     </w:p>
     <w:p>
       <w:pPr>
@@ -232,7 +291,16 @@
         <w:t xml:space="preserve">. </w:t>
       </w:r>
       <w:r>
-        <w:t>We message over a discord group where we plan the meetings (virtual or physical) beforehand.</w:t>
+        <w:t xml:space="preserve">8:15-11 </w:t>
+      </w:r>
+      <w:r>
+        <w:t>Wednesday</w:t>
+      </w:r>
+      <w:r>
+        <w:t xml:space="preserve">, </w:t>
+      </w:r>
+      <w:r>
+        <w:t>12-14 Friday.</w:t>
       </w:r>
     </w:p>
     <w:p>
@@ -279,7 +347,10 @@
         <w:t xml:space="preserve">. </w:t>
       </w:r>
       <w:r>
-        <w:t>The team leader schedules checkpoint meetings with the teacher if necessary.</w:t>
+        <w:t>30 minutes for weekly checkpoints on Friday</w:t>
+      </w:r>
+      <w:r>
+        <w:t>.</w:t>
       </w:r>
     </w:p>
     <w:p>
@@ -304,7 +375,19 @@
         <w:t>f</w:t>
       </w:r>
       <w:r>
-        <w:t xml:space="preserve"> a group member is late or can not attend, a message to notify the other group members shall be sent.</w:t>
+        <w:t xml:space="preserve"> a group member is late or </w:t>
+      </w:r>
+      <w:r>
+        <w:t>cannot</w:t>
+      </w:r>
+      <w:r>
+        <w:t xml:space="preserve"> attend, a message to notify the other group members shall be sent</w:t>
+      </w:r>
+      <w:r>
+        <w:t xml:space="preserve"> at least 2 hours prior</w:t>
+      </w:r>
+      <w:r>
+        <w:t>.</w:t>
       </w:r>
     </w:p>
     <w:p>
@@ -330,7 +413,13 @@
         <w:t xml:space="preserve">. </w:t>
       </w:r>
       <w:r>
-        <w:t>We use a GitHub repository to manage documents and files, and keep track on changes and updates.</w:t>
+        <w:t xml:space="preserve">We use a GitHub repository to manage documents and </w:t>
+      </w:r>
+      <w:r>
+        <w:t>files and</w:t>
+      </w:r>
+      <w:r>
+        <w:t xml:space="preserve"> keep track on changes and updates.</w:t>
       </w:r>
       <w:r>
         <w:t xml:space="preserve"> </w:t>

</xml_diff>